<commit_message>
Os dejo el parser
</commit_message>
<xml_diff>
--- a/doc/Documentación del Trabajo.docx
+++ b/doc/Documentación del Trabajo.docx
@@ -56,7 +56,7 @@
           <w:szCs w:val="32"/>
           <w:rtl w:val="0"/>
         </w:rPr>
-        <w:t xml:space="preserve">2da Entrega Presentación del lexer</w:t>
+        <w:t xml:space="preserve">3ra Entrega Presentación del Parser</w:t>
       </w:r>
       <w:r>
         <w:rPr>
@@ -569,9 +569,6 @@
           <w:szCs w:val="24"/>
         </w:rPr>
       </w:pPr>
-      <w:r>
-        <w:br w:type="page"/>
-      </w:r>
       <w:r>
         <w:rPr>
           <w:rtl w:val="0"/>
@@ -872,17 +869,7 @@
             </w:tabs>
             <w:spacing w:before="60" w:line="240" w:lineRule="auto"/>
             <w:rPr>
-              <w:rFonts w:ascii="Arial" w:cs="Arial" w:eastAsia="Arial" w:hAnsi="Arial"/>
               <w:b w:val="1"/>
-              <w:i w:val="0"/>
-              <w:smallCaps w:val="0"/>
-              <w:strike w:val="0"/>
-              <w:color w:val="000000"/>
-              <w:sz w:val="22"/>
-              <w:szCs w:val="22"/>
-              <w:u w:val="none"/>
-              <w:shd w:fill="auto" w:val="clear"/>
-              <w:vertAlign w:val="baseline"/>
             </w:rPr>
           </w:pPr>
           <w:hyperlink w:anchor="_xi7aymqsnzw6">
@@ -910,6 +897,25 @@
             <w:rPr>
               <w:rtl w:val="0"/>
             </w:rPr>
+          </w:r>
+        </w:p>
+        <w:p>
+          <w:pPr>
+            <w:widowControl w:val="0"/>
+            <w:tabs>
+              <w:tab w:val="right" w:leader="dot" w:pos="12000"/>
+            </w:tabs>
+            <w:spacing w:before="60" w:line="240" w:lineRule="auto"/>
+            <w:rPr>
+              <w:b w:val="1"/>
+            </w:rPr>
+          </w:pPr>
+          <w:r>
+            <w:rPr>
+              <w:b w:val="1"/>
+              <w:rtl w:val="0"/>
+            </w:rPr>
+            <w:t xml:space="preserve">Parser………………………………………………………………………………………………15</w:t>
           </w:r>
           <w:r>
             <w:fldChar w:fldCharType="end"/>
@@ -1970,6 +1976,24 @@
       </w:pPr>
       <w:r>
         <w:rPr>
+          <w:rtl w:val="0"/>
+        </w:rPr>
+      </w:r>
+    </w:p>
+    <w:p>
+      <w:pPr>
+        <w:spacing w:after="240" w:before="240" w:lineRule="auto"/>
+        <w:jc w:val="center"/>
+        <w:rPr>
+          <w:sz w:val="24"/>
+          <w:szCs w:val="24"/>
+        </w:rPr>
+      </w:pPr>
+      <w:r>
+        <w:br w:type="page"/>
+      </w:r>
+      <w:r>
+        <w:rPr>
           <w:sz w:val="24"/>
           <w:szCs w:val="24"/>
         </w:rPr>
@@ -1977,12 +2001,12 @@
           <wp:inline distB="114300" distT="114300" distL="114300" distR="114300">
             <wp:extent cx="5048250" cy="2714625"/>
             <wp:effectExtent b="0" l="0" r="0" t="0"/>
-            <wp:docPr id="14" name="image12.png"/>
+            <wp:docPr id="1" name="image16.png"/>
             <a:graphic>
               <a:graphicData uri="http://schemas.openxmlformats.org/drawingml/2006/picture">
                 <pic:pic>
                   <pic:nvPicPr>
-                    <pic:cNvPr id="0" name="image12.png"/>
+                    <pic:cNvPr id="0" name="image16.png"/>
                     <pic:cNvPicPr preferRelativeResize="0"/>
                   </pic:nvPicPr>
                   <pic:blipFill>
@@ -2014,24 +2038,6 @@
     </w:p>
     <w:p>
       <w:pPr>
-        <w:spacing w:after="240" w:before="240" w:lineRule="auto"/>
-        <w:jc w:val="center"/>
-        <w:rPr>
-          <w:sz w:val="24"/>
-          <w:szCs w:val="24"/>
-        </w:rPr>
-      </w:pPr>
-      <w:r>
-        <w:br w:type="page"/>
-      </w:r>
-      <w:r>
-        <w:rPr>
-          <w:rtl w:val="0"/>
-        </w:rPr>
-      </w:r>
-    </w:p>
-    <w:p>
-      <w:pPr>
         <w:pStyle w:val="Heading1"/>
         <w:spacing w:after="240" w:before="240" w:lineRule="auto"/>
         <w:jc w:val="center"/>
@@ -2996,852 +3002,879 @@
     <w:p>
       <w:pPr>
         <w:spacing w:after="240" w:before="240" w:lineRule="auto"/>
-        <w:ind w:left="0" w:firstLine="0"/>
-        <w:rPr>
-          <w:sz w:val="24"/>
-          <w:szCs w:val="24"/>
-        </w:rPr>
-      </w:pPr>
-      <w:r>
-        <w:rPr>
-          <w:sz w:val="24"/>
-          <w:szCs w:val="24"/>
-          <w:rtl w:val="0"/>
-        </w:rPr>
-        <w:t xml:space="preserve">Estas son las estructuras que se construyen a partir de los símbolos terminales.</w:t>
-      </w:r>
-    </w:p>
-    <w:p>
-      <w:pPr>
-        <w:spacing w:after="240" w:before="240" w:lineRule="auto"/>
-        <w:rPr>
-          <w:sz w:val="24"/>
-          <w:szCs w:val="24"/>
-        </w:rPr>
-      </w:pPr>
-      <w:r>
-        <w:rPr>
-          <w:sz w:val="24"/>
-          <w:szCs w:val="24"/>
-          <w:rtl w:val="0"/>
-        </w:rPr>
-        <w:t xml:space="preserve">EMPRESAS: "empresas":</w:t>
-      </w:r>
-    </w:p>
-    <w:p>
-      <w:pPr>
-        <w:spacing w:after="240" w:before="240" w:lineRule="auto"/>
-        <w:rPr>
-          <w:sz w:val="24"/>
-          <w:szCs w:val="24"/>
-        </w:rPr>
-      </w:pPr>
-      <w:r>
-        <w:rPr>
-          <w:sz w:val="24"/>
-          <w:szCs w:val="24"/>
-          <w:rtl w:val="0"/>
-        </w:rPr>
-        <w:t xml:space="preserve">VERSION: "versión":</w:t>
-      </w:r>
-    </w:p>
-    <w:p>
-      <w:pPr>
-        <w:spacing w:after="240" w:before="240" w:lineRule="auto"/>
-        <w:rPr>
-          <w:sz w:val="24"/>
-          <w:szCs w:val="24"/>
-        </w:rPr>
-      </w:pPr>
-      <w:r>
-        <w:rPr>
-          <w:sz w:val="24"/>
-          <w:szCs w:val="24"/>
-          <w:rtl w:val="0"/>
-        </w:rPr>
-        <w:t xml:space="preserve">FIRMA_DIGITAL: "firma_digital":</w:t>
-      </w:r>
-    </w:p>
-    <w:p>
-      <w:pPr>
-        <w:spacing w:after="240" w:before="240" w:lineRule="auto"/>
-        <w:rPr>
-          <w:sz w:val="24"/>
-          <w:szCs w:val="24"/>
-        </w:rPr>
-      </w:pPr>
-      <w:r>
-        <w:rPr>
-          <w:sz w:val="24"/>
-          <w:szCs w:val="24"/>
-          <w:rtl w:val="0"/>
-        </w:rPr>
-        <w:t xml:space="preserve">INGRESOS_ANUALES: "ingresos_anuales":</w:t>
-      </w:r>
-    </w:p>
-    <w:p>
-      <w:pPr>
-        <w:spacing w:after="240" w:before="240" w:lineRule="auto"/>
-        <w:rPr>
-          <w:sz w:val="24"/>
-          <w:szCs w:val="24"/>
-        </w:rPr>
-      </w:pPr>
-      <w:r>
-        <w:rPr>
-          <w:sz w:val="24"/>
-          <w:szCs w:val="24"/>
-          <w:rtl w:val="0"/>
-        </w:rPr>
-        <w:t xml:space="preserve">NOMBRE_EMPRESA: "nombre_empresa":</w:t>
-      </w:r>
-    </w:p>
-    <w:p>
-      <w:pPr>
-        <w:spacing w:after="240" w:before="240" w:lineRule="auto"/>
-        <w:rPr>
-          <w:sz w:val="24"/>
-          <w:szCs w:val="24"/>
-        </w:rPr>
-      </w:pPr>
-      <w:r>
-        <w:rPr>
-          <w:sz w:val="24"/>
-          <w:szCs w:val="24"/>
-          <w:rtl w:val="0"/>
-        </w:rPr>
-        <w:t xml:space="preserve">FUNDACION: "fundación":</w:t>
-      </w:r>
-    </w:p>
-    <w:p>
-      <w:pPr>
-        <w:spacing w:after="240" w:before="240" w:lineRule="auto"/>
-        <w:rPr>
-          <w:sz w:val="24"/>
-          <w:szCs w:val="24"/>
-        </w:rPr>
-      </w:pPr>
-      <w:r>
-        <w:rPr>
-          <w:sz w:val="24"/>
-          <w:szCs w:val="24"/>
-          <w:rtl w:val="0"/>
-        </w:rPr>
-        <w:t xml:space="preserve">PYME: "pyme":</w:t>
-      </w:r>
-    </w:p>
-    <w:p>
-      <w:pPr>
-        <w:spacing w:after="240" w:before="240" w:lineRule="auto"/>
-        <w:rPr>
-          <w:sz w:val="24"/>
-          <w:szCs w:val="24"/>
-        </w:rPr>
-      </w:pPr>
-      <w:r>
-        <w:rPr>
-          <w:sz w:val="24"/>
-          <w:szCs w:val="24"/>
-          <w:rtl w:val="0"/>
-        </w:rPr>
-        <w:t xml:space="preserve">LINK: "link":</w:t>
-      </w:r>
-    </w:p>
-    <w:p>
-      <w:pPr>
-        <w:spacing w:after="240" w:before="240" w:lineRule="auto"/>
-        <w:rPr>
-          <w:sz w:val="24"/>
-          <w:szCs w:val="24"/>
-        </w:rPr>
-      </w:pPr>
-      <w:r>
-        <w:rPr>
-          <w:sz w:val="24"/>
-          <w:szCs w:val="24"/>
-          <w:rtl w:val="0"/>
-        </w:rPr>
-        <w:t xml:space="preserve">DIRECCION: "dirección":</w:t>
-      </w:r>
-    </w:p>
-    <w:p>
-      <w:pPr>
-        <w:spacing w:after="240" w:before="240" w:lineRule="auto"/>
-        <w:rPr>
-          <w:sz w:val="24"/>
-          <w:szCs w:val="24"/>
-        </w:rPr>
-      </w:pPr>
-      <w:r>
-        <w:rPr>
-          <w:sz w:val="24"/>
-          <w:szCs w:val="24"/>
-          <w:rtl w:val="0"/>
-        </w:rPr>
-        <w:t xml:space="preserve">EDAD: "edad":</w:t>
-      </w:r>
-    </w:p>
-    <w:p>
-      <w:pPr>
-        <w:spacing w:after="240" w:before="240" w:lineRule="auto"/>
-        <w:rPr>
-          <w:sz w:val="24"/>
-          <w:szCs w:val="24"/>
-        </w:rPr>
-      </w:pPr>
-      <w:r>
-        <w:rPr>
-          <w:sz w:val="24"/>
-          <w:szCs w:val="24"/>
-          <w:rtl w:val="0"/>
-        </w:rPr>
-        <w:t xml:space="preserve">CARGO: "cargo":</w:t>
-      </w:r>
-    </w:p>
-    <w:p>
-      <w:pPr>
-        <w:spacing w:after="240" w:before="240" w:lineRule="auto"/>
-        <w:rPr>
-          <w:sz w:val="24"/>
-          <w:szCs w:val="24"/>
-        </w:rPr>
-      </w:pPr>
-      <w:r>
-        <w:rPr>
-          <w:sz w:val="24"/>
-          <w:szCs w:val="24"/>
-          <w:rtl w:val="0"/>
-        </w:rPr>
-        <w:t xml:space="preserve">TIPO_CARGO: "Product Analyst" | "Project Manager" | "UX designer" | "Marketing" | "Developer" | "Devops" | "DB admin"</w:t>
-      </w:r>
-    </w:p>
-    <w:p>
-      <w:pPr>
-        <w:spacing w:after="240" w:before="240" w:lineRule="auto"/>
-        <w:rPr>
-          <w:sz w:val="24"/>
-          <w:szCs w:val="24"/>
-        </w:rPr>
-      </w:pPr>
-      <w:r>
-        <w:rPr>
-          <w:sz w:val="24"/>
-          <w:szCs w:val="24"/>
-          <w:rtl w:val="0"/>
-        </w:rPr>
-        <w:t xml:space="preserve">SALARIO: "salario":</w:t>
-      </w:r>
-    </w:p>
-    <w:p>
-      <w:pPr>
-        <w:spacing w:after="240" w:before="240" w:lineRule="auto"/>
-        <w:rPr>
-          <w:sz w:val="24"/>
-          <w:szCs w:val="24"/>
-        </w:rPr>
-      </w:pPr>
-      <w:r>
-        <w:rPr>
-          <w:sz w:val="24"/>
-          <w:szCs w:val="24"/>
-          <w:rtl w:val="0"/>
-        </w:rPr>
-        <w:t xml:space="preserve">ACTIVO: "activo":</w:t>
-      </w:r>
-    </w:p>
-    <w:p>
-      <w:pPr>
-        <w:spacing w:after="240" w:before="240" w:lineRule="auto"/>
-        <w:rPr>
-          <w:sz w:val="24"/>
-          <w:szCs w:val="24"/>
-        </w:rPr>
-      </w:pPr>
-      <w:r>
-        <w:rPr>
-          <w:sz w:val="24"/>
-          <w:szCs w:val="24"/>
-          <w:rtl w:val="0"/>
-        </w:rPr>
-        <w:t xml:space="preserve">FECHA_CONTRATACION: "fecha_contratación":</w:t>
-      </w:r>
-    </w:p>
-    <w:p>
-      <w:pPr>
-        <w:spacing w:after="240" w:before="240" w:lineRule="auto"/>
-        <w:rPr>
-          <w:sz w:val="24"/>
-          <w:szCs w:val="24"/>
-        </w:rPr>
-      </w:pPr>
-      <w:r>
-        <w:rPr>
-          <w:sz w:val="24"/>
-          <w:szCs w:val="24"/>
-          <w:rtl w:val="0"/>
-        </w:rPr>
-        <w:t xml:space="preserve">FECHA_INICIO: "fecha_inicio":</w:t>
-      </w:r>
-    </w:p>
-    <w:p>
-      <w:pPr>
-        <w:spacing w:after="240" w:before="240" w:lineRule="auto"/>
-        <w:rPr>
-          <w:sz w:val="24"/>
-          <w:szCs w:val="24"/>
-        </w:rPr>
-      </w:pPr>
-      <w:r>
-        <w:rPr>
-          <w:sz w:val="24"/>
-          <w:szCs w:val="24"/>
-          <w:rtl w:val="0"/>
-        </w:rPr>
-        <w:t xml:space="preserve">ESTADO: "estado":</w:t>
-      </w:r>
-    </w:p>
-    <w:p>
-      <w:pPr>
-        <w:spacing w:after="240" w:before="240" w:lineRule="auto"/>
-        <w:rPr>
-          <w:sz w:val="24"/>
-          <w:szCs w:val="24"/>
-        </w:rPr>
-      </w:pPr>
-      <w:r>
-        <w:rPr>
-          <w:sz w:val="24"/>
-          <w:szCs w:val="24"/>
-          <w:rtl w:val="0"/>
-        </w:rPr>
-        <w:t xml:space="preserve">TIPO_ESTADO: "To do" | "In progress" | "Canceled" | "Done" | "On hold"</w:t>
-      </w:r>
-    </w:p>
-    <w:p>
-      <w:pPr>
-        <w:spacing w:after="240" w:before="240" w:lineRule="auto"/>
-        <w:rPr>
-          <w:sz w:val="24"/>
-          <w:szCs w:val="24"/>
-        </w:rPr>
-      </w:pPr>
-      <w:r>
-        <w:rPr>
-          <w:sz w:val="24"/>
-          <w:szCs w:val="24"/>
-          <w:rtl w:val="0"/>
-        </w:rPr>
-        <w:t xml:space="preserve">FECHA_FIN: "fecha_fin":</w:t>
-      </w:r>
-    </w:p>
-    <w:p>
-      <w:pPr>
-        <w:spacing w:after="240" w:before="240" w:lineRule="auto"/>
-        <w:rPr>
-          <w:sz w:val="24"/>
-          <w:szCs w:val="24"/>
-        </w:rPr>
-      </w:pPr>
-      <w:r>
-        <w:rPr>
-          <w:sz w:val="24"/>
-          <w:szCs w:val="24"/>
-          <w:rtl w:val="0"/>
-        </w:rPr>
-        <w:t xml:space="preserve">CALLE: "calle":</w:t>
-      </w:r>
-    </w:p>
-    <w:p>
-      <w:pPr>
-        <w:spacing w:after="240" w:before="240" w:lineRule="auto"/>
-        <w:rPr>
-          <w:sz w:val="24"/>
-          <w:szCs w:val="24"/>
-        </w:rPr>
-      </w:pPr>
-      <w:r>
-        <w:rPr>
-          <w:sz w:val="24"/>
-          <w:szCs w:val="24"/>
-          <w:rtl w:val="0"/>
-        </w:rPr>
-        <w:t xml:space="preserve">CIUDAD: "ciudad":</w:t>
-      </w:r>
-    </w:p>
-    <w:p>
-      <w:pPr>
-        <w:spacing w:after="240" w:before="240" w:lineRule="auto"/>
-        <w:rPr>
-          <w:sz w:val="24"/>
-          <w:szCs w:val="24"/>
-        </w:rPr>
-      </w:pPr>
-      <w:r>
-        <w:rPr>
-          <w:sz w:val="24"/>
-          <w:szCs w:val="24"/>
-          <w:rtl w:val="0"/>
-        </w:rPr>
-        <w:t xml:space="preserve">PAIS: "pais":</w:t>
-      </w:r>
-    </w:p>
-    <w:p>
-      <w:pPr>
-        <w:spacing w:after="240" w:before="240" w:lineRule="auto"/>
-        <w:rPr>
-          <w:sz w:val="24"/>
-          <w:szCs w:val="24"/>
-        </w:rPr>
-      </w:pPr>
-      <w:r>
-        <w:rPr>
-          <w:sz w:val="24"/>
-          <w:szCs w:val="24"/>
-          <w:rtl w:val="0"/>
-        </w:rPr>
-        <w:t xml:space="preserve">DEPARTAMENTOS: "departamentos":</w:t>
-      </w:r>
-    </w:p>
-    <w:p>
-      <w:pPr>
-        <w:spacing w:after="240" w:before="240" w:lineRule="auto"/>
-        <w:rPr>
-          <w:sz w:val="24"/>
-          <w:szCs w:val="24"/>
-        </w:rPr>
-      </w:pPr>
-      <w:r>
-        <w:rPr>
-          <w:sz w:val="24"/>
-          <w:szCs w:val="24"/>
-          <w:rtl w:val="0"/>
-        </w:rPr>
-        <w:t xml:space="preserve">EMPLEADO_LISTA: "empleados":</w:t>
-      </w:r>
-    </w:p>
-    <w:p>
-      <w:pPr>
-        <w:spacing w:after="240" w:before="240" w:lineRule="auto"/>
-        <w:rPr>
-          <w:sz w:val="24"/>
-          <w:szCs w:val="24"/>
-        </w:rPr>
-      </w:pPr>
-      <w:r>
-        <w:rPr>
-          <w:sz w:val="24"/>
-          <w:szCs w:val="24"/>
-          <w:rtl w:val="0"/>
-        </w:rPr>
-        <w:t xml:space="preserve">SUBDEPARTAMENTOS_LISTA: "subdepartamentos":</w:t>
-      </w:r>
-    </w:p>
-    <w:p>
-      <w:pPr>
-        <w:spacing w:after="240" w:before="240" w:lineRule="auto"/>
-        <w:rPr>
-          <w:sz w:val="24"/>
-          <w:szCs w:val="24"/>
-        </w:rPr>
-      </w:pPr>
-      <w:r>
-        <w:rPr>
-          <w:sz w:val="24"/>
-          <w:szCs w:val="24"/>
-          <w:rtl w:val="0"/>
-        </w:rPr>
-        <w:t xml:space="preserve">PROYECTOS_LISTA: "proyectos":</w:t>
-      </w:r>
-    </w:p>
-    <w:p>
-      <w:pPr>
-        <w:spacing w:after="240" w:before="240" w:lineRule="auto"/>
-        <w:rPr>
-          <w:sz w:val="24"/>
-          <w:szCs w:val="24"/>
-        </w:rPr>
-      </w:pPr>
-      <w:r>
-        <w:rPr>
-          <w:sz w:val="24"/>
-          <w:szCs w:val="24"/>
-          <w:rtl w:val="0"/>
-        </w:rPr>
-        <w:t xml:space="preserve">NOMBRE: "nombre":</w:t>
-      </w:r>
-    </w:p>
-    <w:p>
-      <w:pPr>
-        <w:spacing w:after="240" w:before="240" w:lineRule="auto"/>
-        <w:rPr>
-          <w:sz w:val="24"/>
-          <w:szCs w:val="24"/>
-        </w:rPr>
-      </w:pPr>
-      <w:r>
-        <w:rPr>
-          <w:sz w:val="24"/>
-          <w:szCs w:val="24"/>
-          <w:rtl w:val="0"/>
-        </w:rPr>
-        <w:t xml:space="preserve">JEFE: "jefe":</w:t>
-      </w:r>
-    </w:p>
-    <w:p>
-      <w:pPr>
-        <w:spacing w:after="240" w:before="240" w:lineRule="auto"/>
-        <w:rPr>
-          <w:sz w:val="24"/>
-          <w:szCs w:val="24"/>
-        </w:rPr>
-      </w:pPr>
-      <w:r>
-        <w:rPr>
-          <w:sz w:val="24"/>
-          <w:szCs w:val="24"/>
-          <w:rtl w:val="0"/>
-        </w:rPr>
-        <w:t xml:space="preserve">ABRO_LLAVE: {</w:t>
-      </w:r>
-    </w:p>
-    <w:p>
-      <w:pPr>
-        <w:spacing w:after="240" w:before="240" w:lineRule="auto"/>
-        <w:rPr>
-          <w:sz w:val="24"/>
-          <w:szCs w:val="24"/>
-        </w:rPr>
-      </w:pPr>
-      <w:r>
-        <w:rPr>
-          <w:sz w:val="24"/>
-          <w:szCs w:val="24"/>
-          <w:rtl w:val="0"/>
-        </w:rPr>
-        <w:t xml:space="preserve">CIERRO_LLAVE: }</w:t>
-      </w:r>
-    </w:p>
-    <w:p>
-      <w:pPr>
-        <w:spacing w:after="240" w:before="240" w:lineRule="auto"/>
-        <w:rPr>
-          <w:sz w:val="24"/>
-          <w:szCs w:val="24"/>
-        </w:rPr>
-      </w:pPr>
-      <w:r>
-        <w:rPr>
-          <w:sz w:val="24"/>
-          <w:szCs w:val="24"/>
-          <w:rtl w:val="0"/>
-        </w:rPr>
-        <w:t xml:space="preserve">ABRO_CORCHETE: [</w:t>
-      </w:r>
-    </w:p>
-    <w:p>
-      <w:pPr>
-        <w:spacing w:after="240" w:before="240" w:lineRule="auto"/>
-        <w:rPr>
-          <w:sz w:val="24"/>
-          <w:szCs w:val="24"/>
-        </w:rPr>
-      </w:pPr>
-      <w:r>
-        <w:rPr>
-          <w:sz w:val="24"/>
-          <w:szCs w:val="24"/>
-          <w:rtl w:val="0"/>
-        </w:rPr>
-        <w:t xml:space="preserve">CIERRO_CORCHETE: ]</w:t>
-      </w:r>
-    </w:p>
-    <w:p>
-      <w:pPr>
-        <w:spacing w:after="240" w:before="240" w:lineRule="auto"/>
-        <w:rPr>
-          <w:sz w:val="24"/>
-          <w:szCs w:val="24"/>
-        </w:rPr>
-      </w:pPr>
-      <w:r>
-        <w:rPr>
-          <w:sz w:val="24"/>
-          <w:szCs w:val="24"/>
-          <w:rtl w:val="0"/>
-        </w:rPr>
-        <w:t xml:space="preserve">COMA: ,</w:t>
-      </w:r>
-    </w:p>
-    <w:p>
-      <w:pPr>
-        <w:spacing w:after="240" w:before="240" w:lineRule="auto"/>
-        <w:rPr>
-          <w:sz w:val="24"/>
-          <w:szCs w:val="24"/>
-        </w:rPr>
-      </w:pPr>
-      <w:r>
-        <w:rPr>
-          <w:sz w:val="24"/>
-          <w:szCs w:val="24"/>
-          <w:rtl w:val="0"/>
-        </w:rPr>
-        <w:t xml:space="preserve">NULL: null</w:t>
-      </w:r>
-    </w:p>
-    <w:p>
-      <w:pPr>
-        <w:spacing w:after="240" w:before="240" w:lineRule="auto"/>
-        <w:rPr>
-          <w:sz w:val="24"/>
-          <w:szCs w:val="24"/>
-        </w:rPr>
-      </w:pPr>
-      <w:r>
-        <w:rPr>
-          <w:sz w:val="24"/>
-          <w:szCs w:val="24"/>
-          <w:rtl w:val="0"/>
-        </w:rPr>
-        <w:t xml:space="preserve">TRUE: true</w:t>
-      </w:r>
-    </w:p>
-    <w:p>
-      <w:pPr>
-        <w:spacing w:after="240" w:before="240" w:lineRule="auto"/>
-        <w:rPr>
-          <w:sz w:val="24"/>
-          <w:szCs w:val="24"/>
-        </w:rPr>
-      </w:pPr>
-      <w:r>
-        <w:rPr>
-          <w:sz w:val="24"/>
-          <w:szCs w:val="24"/>
-          <w:rtl w:val="0"/>
-        </w:rPr>
-        <w:t xml:space="preserve">FALSE: false</w:t>
-      </w:r>
-    </w:p>
-    <w:p>
-      <w:pPr>
-        <w:spacing w:after="240" w:before="240" w:lineRule="auto"/>
-        <w:rPr>
-          <w:sz w:val="24"/>
-          <w:szCs w:val="24"/>
-        </w:rPr>
-      </w:pPr>
-      <w:r>
-        <w:rPr>
-          <w:sz w:val="24"/>
-          <w:szCs w:val="24"/>
-          <w:rtl w:val="0"/>
-        </w:rPr>
-        <w:t xml:space="preserve">DIGIT: [0-9]</w:t>
-      </w:r>
-    </w:p>
-    <w:p>
-      <w:pPr>
-        <w:spacing w:after="240" w:before="240" w:lineRule="auto"/>
-        <w:rPr>
-          <w:sz w:val="24"/>
-          <w:szCs w:val="24"/>
-        </w:rPr>
-      </w:pPr>
-      <w:r>
-        <w:rPr>
-          <w:sz w:val="24"/>
-          <w:szCs w:val="24"/>
-          <w:rtl w:val="0"/>
-        </w:rPr>
-        <w:t xml:space="preserve">INT: DIGIT+</w:t>
-      </w:r>
-    </w:p>
-    <w:p>
-      <w:pPr>
-        <w:spacing w:after="240" w:before="240" w:lineRule="auto"/>
-        <w:rPr>
-          <w:sz w:val="24"/>
-          <w:szCs w:val="24"/>
-        </w:rPr>
-      </w:pPr>
-      <w:r>
-        <w:rPr>
-          <w:sz w:val="24"/>
-          <w:szCs w:val="24"/>
-          <w:rtl w:val="0"/>
-        </w:rPr>
-        <w:t xml:space="preserve">FLOAT: DIGIT+ '.' DIGIT+</w:t>
-      </w:r>
-    </w:p>
-    <w:p>
-      <w:pPr>
-        <w:spacing w:after="240" w:before="240" w:lineRule="auto"/>
-        <w:rPr>
-          <w:sz w:val="24"/>
-          <w:szCs w:val="24"/>
-        </w:rPr>
-      </w:pPr>
-      <w:r>
-        <w:rPr>
-          <w:sz w:val="24"/>
-          <w:szCs w:val="24"/>
-          <w:rtl w:val="0"/>
-        </w:rPr>
-        <w:t xml:space="preserve">DATE: '"' DIGIT DIGIT DIGIT DIGIT '-' DIGIT DIGIT '-' DIGIT DIGIT '"'</w:t>
-      </w:r>
-    </w:p>
-    <w:p>
-      <w:pPr>
-        <w:spacing w:after="240" w:before="240" w:lineRule="auto"/>
-        <w:rPr>
-          <w:sz w:val="24"/>
-          <w:szCs w:val="24"/>
-        </w:rPr>
-      </w:pPr>
-      <w:r>
-        <w:rPr>
-          <w:sz w:val="24"/>
-          <w:szCs w:val="24"/>
-          <w:rtl w:val="0"/>
-        </w:rPr>
-        <w:t xml:space="preserve">STRING: '"' (~["\\] | ESC)* '"'</w:t>
-      </w:r>
-    </w:p>
-    <w:p>
-      <w:pPr>
-        <w:spacing w:after="240" w:before="240" w:lineRule="auto"/>
-        <w:rPr>
-          <w:sz w:val="24"/>
-          <w:szCs w:val="24"/>
-        </w:rPr>
-      </w:pPr>
-      <w:r>
-        <w:rPr>
-          <w:sz w:val="24"/>
-          <w:szCs w:val="24"/>
-          <w:rtl w:val="0"/>
-        </w:rPr>
-        <w:t xml:space="preserve">URL_STRING: [a-zA-Z0-9\-_.#]+</w:t>
-      </w:r>
-    </w:p>
-    <w:p>
-      <w:pPr>
-        <w:spacing w:after="240" w:before="240" w:lineRule="auto"/>
-        <w:rPr>
-          <w:sz w:val="24"/>
-          <w:szCs w:val="24"/>
-        </w:rPr>
-      </w:pPr>
-      <w:r>
-        <w:rPr>
-          <w:sz w:val="24"/>
-          <w:szCs w:val="24"/>
-          <w:rtl w:val="0"/>
-        </w:rPr>
-        <w:t xml:space="preserve">PROTOCOLO: 'https' | 'http'</w:t>
-      </w:r>
-    </w:p>
-    <w:p>
-      <w:pPr>
-        <w:spacing w:after="240" w:before="240" w:lineRule="auto"/>
-        <w:rPr>
-          <w:sz w:val="24"/>
-          <w:szCs w:val="24"/>
-        </w:rPr>
-      </w:pPr>
-      <w:r>
-        <w:rPr>
-          <w:sz w:val="24"/>
-          <w:szCs w:val="24"/>
-          <w:rtl w:val="0"/>
-        </w:rPr>
-        <w:t xml:space="preserve">DOMINIO: URL_STRING</w:t>
-      </w:r>
-    </w:p>
-    <w:p>
-      <w:pPr>
-        <w:spacing w:after="240" w:before="240" w:lineRule="auto"/>
-        <w:rPr>
-          <w:sz w:val="24"/>
-          <w:szCs w:val="24"/>
-        </w:rPr>
-      </w:pPr>
-      <w:r>
-        <w:rPr>
-          <w:sz w:val="24"/>
-          <w:szCs w:val="24"/>
-          <w:rtl w:val="0"/>
-        </w:rPr>
-        <w:t xml:space="preserve">PUERTO: INT</w:t>
-      </w:r>
-    </w:p>
-    <w:p>
-      <w:pPr>
-        <w:spacing w:after="240" w:before="240" w:lineRule="auto"/>
-        <w:rPr>
-          <w:sz w:val="24"/>
-          <w:szCs w:val="24"/>
-        </w:rPr>
-      </w:pPr>
-      <w:r>
-        <w:rPr>
-          <w:sz w:val="24"/>
-          <w:szCs w:val="24"/>
-          <w:rtl w:val="0"/>
-        </w:rPr>
-        <w:t xml:space="preserve">RUTA: URL_STRING</w:t>
-      </w:r>
-    </w:p>
-    <w:p>
-      <w:pPr>
-        <w:spacing w:after="240" w:before="240" w:lineRule="auto"/>
-        <w:rPr>
-          <w:sz w:val="24"/>
-          <w:szCs w:val="24"/>
-        </w:rPr>
-      </w:pPr>
-      <w:r>
-        <w:rPr>
-          <w:sz w:val="24"/>
-          <w:szCs w:val="24"/>
-          <w:rtl w:val="0"/>
-        </w:rPr>
-        <w:t xml:space="preserve">URL: PROTOCOLO '://' DOMINIO (':' PUERTO)? ('/' RUTA)*</w:t>
-      </w:r>
-    </w:p>
-    <w:p>
-      <w:pPr>
-        <w:spacing w:after="240" w:before="240" w:lineRule="auto"/>
-        <w:rPr>
-          <w:sz w:val="24"/>
-          <w:szCs w:val="24"/>
-        </w:rPr>
-      </w:pPr>
-      <w:r>
-        <w:rPr>
-          <w:sz w:val="24"/>
-          <w:szCs w:val="24"/>
-          <w:rtl w:val="0"/>
-        </w:rPr>
-        <w:t xml:space="preserve">WS: [ \t\r\n]+ -&gt; skip</w:t>
-      </w:r>
-    </w:p>
-    <w:p>
-      <w:pPr>
-        <w:spacing w:after="240" w:before="240" w:lineRule="auto"/>
-        <w:rPr>
-          <w:sz w:val="24"/>
-          <w:szCs w:val="24"/>
-        </w:rPr>
-      </w:pPr>
-      <w:r>
-        <w:rPr>
-          <w:sz w:val="24"/>
-          <w:szCs w:val="24"/>
-          <w:rtl w:val="0"/>
-        </w:rPr>
-        <w:t xml:space="preserve">fragment ESC: '\\' [\\/bfnrt]</w:t>
+        <w:rPr>
+          <w:sz w:val="24"/>
+          <w:szCs w:val="24"/>
+        </w:rPr>
+      </w:pPr>
+      <w:r>
+        <w:rPr>
+          <w:sz w:val="24"/>
+          <w:szCs w:val="24"/>
+          <w:rtl w:val="0"/>
+        </w:rPr>
+        <w:t xml:space="preserve">EMPRESAS: '"empresas":';</w:t>
+      </w:r>
+    </w:p>
+    <w:p>
+      <w:pPr>
+        <w:spacing w:after="240" w:before="240" w:lineRule="auto"/>
+        <w:rPr>
+          <w:sz w:val="24"/>
+          <w:szCs w:val="24"/>
+        </w:rPr>
+      </w:pPr>
+      <w:r>
+        <w:rPr>
+          <w:sz w:val="24"/>
+          <w:szCs w:val="24"/>
+          <w:rtl w:val="0"/>
+        </w:rPr>
+        <w:t xml:space="preserve">VERSION: '"versión":' | '"version":';</w:t>
+      </w:r>
+    </w:p>
+    <w:p>
+      <w:pPr>
+        <w:spacing w:after="240" w:before="240" w:lineRule="auto"/>
+        <w:rPr>
+          <w:sz w:val="24"/>
+          <w:szCs w:val="24"/>
+        </w:rPr>
+      </w:pPr>
+      <w:r>
+        <w:rPr>
+          <w:sz w:val="24"/>
+          <w:szCs w:val="24"/>
+          <w:rtl w:val="0"/>
+        </w:rPr>
+        <w:t xml:space="preserve">FIRMA_DIGITAL: '"firma_digital":';</w:t>
+      </w:r>
+    </w:p>
+    <w:p>
+      <w:pPr>
+        <w:spacing w:after="240" w:before="240" w:lineRule="auto"/>
+        <w:rPr>
+          <w:sz w:val="24"/>
+          <w:szCs w:val="24"/>
+        </w:rPr>
+      </w:pPr>
+      <w:r>
+        <w:rPr>
+          <w:sz w:val="24"/>
+          <w:szCs w:val="24"/>
+          <w:rtl w:val="0"/>
+        </w:rPr>
+        <w:t xml:space="preserve">INGRESOS_ANUALES: '"ingresos_anuales":';</w:t>
+      </w:r>
+    </w:p>
+    <w:p>
+      <w:pPr>
+        <w:spacing w:after="240" w:before="240" w:lineRule="auto"/>
+        <w:rPr>
+          <w:sz w:val="24"/>
+          <w:szCs w:val="24"/>
+        </w:rPr>
+      </w:pPr>
+      <w:r>
+        <w:rPr>
+          <w:sz w:val="24"/>
+          <w:szCs w:val="24"/>
+          <w:rtl w:val="0"/>
+        </w:rPr>
+        <w:t xml:space="preserve">NOMBRE_EMPRESA: '"nombre_empresa":';</w:t>
+      </w:r>
+    </w:p>
+    <w:p>
+      <w:pPr>
+        <w:spacing w:after="240" w:before="240" w:lineRule="auto"/>
+        <w:rPr>
+          <w:sz w:val="24"/>
+          <w:szCs w:val="24"/>
+        </w:rPr>
+      </w:pPr>
+      <w:r>
+        <w:rPr>
+          <w:sz w:val="24"/>
+          <w:szCs w:val="24"/>
+          <w:rtl w:val="0"/>
+        </w:rPr>
+        <w:t xml:space="preserve">FUNDACION: '"fundación":' | '"fundacion":';</w:t>
+      </w:r>
+    </w:p>
+    <w:p>
+      <w:pPr>
+        <w:spacing w:after="240" w:before="240" w:lineRule="auto"/>
+        <w:rPr>
+          <w:sz w:val="24"/>
+          <w:szCs w:val="24"/>
+        </w:rPr>
+      </w:pPr>
+      <w:r>
+        <w:rPr>
+          <w:sz w:val="24"/>
+          <w:szCs w:val="24"/>
+          <w:rtl w:val="0"/>
+        </w:rPr>
+        <w:t xml:space="preserve">PYME: '"pyme":';</w:t>
+      </w:r>
+    </w:p>
+    <w:p>
+      <w:pPr>
+        <w:spacing w:after="240" w:before="240" w:lineRule="auto"/>
+        <w:rPr>
+          <w:sz w:val="24"/>
+          <w:szCs w:val="24"/>
+        </w:rPr>
+      </w:pPr>
+      <w:r>
+        <w:rPr>
+          <w:sz w:val="24"/>
+          <w:szCs w:val="24"/>
+          <w:rtl w:val="0"/>
+        </w:rPr>
+        <w:t xml:space="preserve">LINK: '"link":';</w:t>
+      </w:r>
+    </w:p>
+    <w:p>
+      <w:pPr>
+        <w:spacing w:after="240" w:before="240" w:lineRule="auto"/>
+        <w:rPr>
+          <w:sz w:val="24"/>
+          <w:szCs w:val="24"/>
+        </w:rPr>
+      </w:pPr>
+      <w:r>
+        <w:rPr>
+          <w:sz w:val="24"/>
+          <w:szCs w:val="24"/>
+          <w:rtl w:val="0"/>
+        </w:rPr>
+        <w:t xml:space="preserve">DIRECCION: '"dirección":' | '"direccion":';</w:t>
+      </w:r>
+    </w:p>
+    <w:p>
+      <w:pPr>
+        <w:spacing w:after="240" w:before="240" w:lineRule="auto"/>
+        <w:rPr>
+          <w:sz w:val="24"/>
+          <w:szCs w:val="24"/>
+        </w:rPr>
+      </w:pPr>
+      <w:r>
+        <w:rPr>
+          <w:sz w:val="24"/>
+          <w:szCs w:val="24"/>
+          <w:rtl w:val="0"/>
+        </w:rPr>
+        <w:t xml:space="preserve">EDAD: '"edad":';</w:t>
+      </w:r>
+    </w:p>
+    <w:p>
+      <w:pPr>
+        <w:spacing w:after="240" w:before="240" w:lineRule="auto"/>
+        <w:rPr>
+          <w:sz w:val="24"/>
+          <w:szCs w:val="24"/>
+        </w:rPr>
+      </w:pPr>
+      <w:r>
+        <w:rPr>
+          <w:sz w:val="24"/>
+          <w:szCs w:val="24"/>
+          <w:rtl w:val="0"/>
+        </w:rPr>
+        <w:t xml:space="preserve">CARGO: '"cargo":';</w:t>
+      </w:r>
+    </w:p>
+    <w:p>
+      <w:pPr>
+        <w:spacing w:after="240" w:before="240" w:lineRule="auto"/>
+        <w:rPr>
+          <w:sz w:val="24"/>
+          <w:szCs w:val="24"/>
+        </w:rPr>
+      </w:pPr>
+      <w:r>
+        <w:rPr>
+          <w:sz w:val="24"/>
+          <w:szCs w:val="24"/>
+          <w:rtl w:val="0"/>
+        </w:rPr>
+        <w:t xml:space="preserve">TIPO_CARGO: '"Product Analyst"' | '"Project Manager"' | '"UX designer"' | '"Marketing"' | '"Developer"' | '"Devops"' | '"DB admin"' ;</w:t>
+      </w:r>
+    </w:p>
+    <w:p>
+      <w:pPr>
+        <w:spacing w:after="240" w:before="240" w:lineRule="auto"/>
+        <w:rPr>
+          <w:sz w:val="24"/>
+          <w:szCs w:val="24"/>
+        </w:rPr>
+      </w:pPr>
+      <w:r>
+        <w:rPr>
+          <w:sz w:val="24"/>
+          <w:szCs w:val="24"/>
+          <w:rtl w:val="0"/>
+        </w:rPr>
+        <w:t xml:space="preserve">SALARIO: '"salario":';</w:t>
+      </w:r>
+    </w:p>
+    <w:p>
+      <w:pPr>
+        <w:spacing w:after="240" w:before="240" w:lineRule="auto"/>
+        <w:rPr>
+          <w:sz w:val="24"/>
+          <w:szCs w:val="24"/>
+        </w:rPr>
+      </w:pPr>
+      <w:r>
+        <w:rPr>
+          <w:sz w:val="24"/>
+          <w:szCs w:val="24"/>
+          <w:rtl w:val="0"/>
+        </w:rPr>
+        <w:t xml:space="preserve">ACTIVO: '"activo":';</w:t>
+      </w:r>
+    </w:p>
+    <w:p>
+      <w:pPr>
+        <w:spacing w:after="240" w:before="240" w:lineRule="auto"/>
+        <w:rPr>
+          <w:sz w:val="24"/>
+          <w:szCs w:val="24"/>
+        </w:rPr>
+      </w:pPr>
+      <w:r>
+        <w:rPr>
+          <w:sz w:val="24"/>
+          <w:szCs w:val="24"/>
+          <w:rtl w:val="0"/>
+        </w:rPr>
+        <w:t xml:space="preserve">FECHA_CONTRATACION: '"fecha_contratación":' | '"fecha_contratacion":';</w:t>
+      </w:r>
+    </w:p>
+    <w:p>
+      <w:pPr>
+        <w:spacing w:after="240" w:before="240" w:lineRule="auto"/>
+        <w:rPr>
+          <w:sz w:val="24"/>
+          <w:szCs w:val="24"/>
+        </w:rPr>
+      </w:pPr>
+      <w:r>
+        <w:rPr>
+          <w:sz w:val="24"/>
+          <w:szCs w:val="24"/>
+          <w:rtl w:val="0"/>
+        </w:rPr>
+        <w:t xml:space="preserve">FECHA_INICIO: '"fecha_inicio":';</w:t>
+      </w:r>
+    </w:p>
+    <w:p>
+      <w:pPr>
+        <w:spacing w:after="240" w:before="240" w:lineRule="auto"/>
+        <w:rPr>
+          <w:sz w:val="24"/>
+          <w:szCs w:val="24"/>
+        </w:rPr>
+      </w:pPr>
+      <w:r>
+        <w:rPr>
+          <w:sz w:val="24"/>
+          <w:szCs w:val="24"/>
+          <w:rtl w:val="0"/>
+        </w:rPr>
+        <w:t xml:space="preserve">ESTADO: '"estado":';</w:t>
+      </w:r>
+    </w:p>
+    <w:p>
+      <w:pPr>
+        <w:spacing w:after="240" w:before="240" w:lineRule="auto"/>
+        <w:rPr>
+          <w:sz w:val="24"/>
+          <w:szCs w:val="24"/>
+        </w:rPr>
+      </w:pPr>
+      <w:r>
+        <w:rPr>
+          <w:sz w:val="24"/>
+          <w:szCs w:val="24"/>
+          <w:rtl w:val="0"/>
+        </w:rPr>
+        <w:t xml:space="preserve">TIPO_ESTADO: '"To do"' | '"In progress"' | '"Canceled"' | '"Done"' | '"On hold"' ;</w:t>
+      </w:r>
+    </w:p>
+    <w:p>
+      <w:pPr>
+        <w:spacing w:after="240" w:before="240" w:lineRule="auto"/>
+        <w:rPr>
+          <w:sz w:val="24"/>
+          <w:szCs w:val="24"/>
+        </w:rPr>
+      </w:pPr>
+      <w:r>
+        <w:rPr>
+          <w:sz w:val="24"/>
+          <w:szCs w:val="24"/>
+          <w:rtl w:val="0"/>
+        </w:rPr>
+        <w:t xml:space="preserve">FECHA_FIN: '"fecha_fin":';</w:t>
+      </w:r>
+    </w:p>
+    <w:p>
+      <w:pPr>
+        <w:spacing w:after="240" w:before="240" w:lineRule="auto"/>
+        <w:rPr>
+          <w:sz w:val="24"/>
+          <w:szCs w:val="24"/>
+        </w:rPr>
+      </w:pPr>
+      <w:r>
+        <w:rPr>
+          <w:sz w:val="24"/>
+          <w:szCs w:val="24"/>
+          <w:rtl w:val="0"/>
+        </w:rPr>
+        <w:t xml:space="preserve">CALLE: '"calle":';</w:t>
+      </w:r>
+    </w:p>
+    <w:p>
+      <w:pPr>
+        <w:spacing w:after="240" w:before="240" w:lineRule="auto"/>
+        <w:rPr>
+          <w:sz w:val="24"/>
+          <w:szCs w:val="24"/>
+        </w:rPr>
+      </w:pPr>
+      <w:r>
+        <w:rPr>
+          <w:sz w:val="24"/>
+          <w:szCs w:val="24"/>
+          <w:rtl w:val="0"/>
+        </w:rPr>
+        <w:t xml:space="preserve">CIUDAD: '"ciudad":';</w:t>
+      </w:r>
+    </w:p>
+    <w:p>
+      <w:pPr>
+        <w:spacing w:after="240" w:before="240" w:lineRule="auto"/>
+        <w:rPr>
+          <w:sz w:val="24"/>
+          <w:szCs w:val="24"/>
+        </w:rPr>
+      </w:pPr>
+      <w:r>
+        <w:rPr>
+          <w:sz w:val="24"/>
+          <w:szCs w:val="24"/>
+          <w:rtl w:val="0"/>
+        </w:rPr>
+        <w:t xml:space="preserve">PAIS: '"país":' | '"pais":';</w:t>
+      </w:r>
+    </w:p>
+    <w:p>
+      <w:pPr>
+        <w:spacing w:after="240" w:before="240" w:lineRule="auto"/>
+        <w:rPr>
+          <w:sz w:val="24"/>
+          <w:szCs w:val="24"/>
+        </w:rPr>
+      </w:pPr>
+      <w:r>
+        <w:rPr>
+          <w:sz w:val="24"/>
+          <w:szCs w:val="24"/>
+          <w:rtl w:val="0"/>
+        </w:rPr>
+        <w:t xml:space="preserve">DEPARTAMENTOS: '"departamentos":';</w:t>
+      </w:r>
+    </w:p>
+    <w:p>
+      <w:pPr>
+        <w:spacing w:after="240" w:before="240" w:lineRule="auto"/>
+        <w:rPr>
+          <w:sz w:val="24"/>
+          <w:szCs w:val="24"/>
+        </w:rPr>
+      </w:pPr>
+      <w:r>
+        <w:rPr>
+          <w:sz w:val="24"/>
+          <w:szCs w:val="24"/>
+          <w:rtl w:val="0"/>
+        </w:rPr>
+        <w:t xml:space="preserve">EMPLEADO_LISTA: '"empleados":';</w:t>
+      </w:r>
+    </w:p>
+    <w:p>
+      <w:pPr>
+        <w:spacing w:after="240" w:before="240" w:lineRule="auto"/>
+        <w:rPr>
+          <w:sz w:val="24"/>
+          <w:szCs w:val="24"/>
+        </w:rPr>
+      </w:pPr>
+      <w:r>
+        <w:rPr>
+          <w:sz w:val="24"/>
+          <w:szCs w:val="24"/>
+          <w:rtl w:val="0"/>
+        </w:rPr>
+        <w:t xml:space="preserve">SUBDEPARTAMENTOS_LISTA: '"subdepartamentos":';</w:t>
+      </w:r>
+    </w:p>
+    <w:p>
+      <w:pPr>
+        <w:spacing w:after="240" w:before="240" w:lineRule="auto"/>
+        <w:rPr>
+          <w:sz w:val="24"/>
+          <w:szCs w:val="24"/>
+        </w:rPr>
+      </w:pPr>
+      <w:r>
+        <w:rPr>
+          <w:sz w:val="24"/>
+          <w:szCs w:val="24"/>
+          <w:rtl w:val="0"/>
+        </w:rPr>
+        <w:t xml:space="preserve">PROYECTOS_LISTA: '"proyectos":';</w:t>
+      </w:r>
+    </w:p>
+    <w:p>
+      <w:pPr>
+        <w:spacing w:after="240" w:before="240" w:lineRule="auto"/>
+        <w:rPr>
+          <w:sz w:val="24"/>
+          <w:szCs w:val="24"/>
+        </w:rPr>
+      </w:pPr>
+      <w:r>
+        <w:rPr>
+          <w:sz w:val="24"/>
+          <w:szCs w:val="24"/>
+          <w:rtl w:val="0"/>
+        </w:rPr>
+        <w:t xml:space="preserve">NOMBRE: '"nombre":';</w:t>
+      </w:r>
+    </w:p>
+    <w:p>
+      <w:pPr>
+        <w:spacing w:after="240" w:before="240" w:lineRule="auto"/>
+        <w:rPr>
+          <w:sz w:val="24"/>
+          <w:szCs w:val="24"/>
+        </w:rPr>
+      </w:pPr>
+      <w:r>
+        <w:rPr>
+          <w:sz w:val="24"/>
+          <w:szCs w:val="24"/>
+          <w:rtl w:val="0"/>
+        </w:rPr>
+        <w:t xml:space="preserve">JEFE: '"jefe":';</w:t>
+      </w:r>
+    </w:p>
+    <w:p>
+      <w:pPr>
+        <w:spacing w:after="240" w:before="240" w:lineRule="auto"/>
+        <w:rPr>
+          <w:sz w:val="24"/>
+          <w:szCs w:val="24"/>
+        </w:rPr>
+      </w:pPr>
+      <w:r>
+        <w:rPr>
+          <w:sz w:val="24"/>
+          <w:szCs w:val="24"/>
+          <w:rtl w:val="0"/>
+        </w:rPr>
+        <w:t xml:space="preserve">ABRO_LLAVE: '{';</w:t>
+      </w:r>
+    </w:p>
+    <w:p>
+      <w:pPr>
+        <w:spacing w:after="240" w:before="240" w:lineRule="auto"/>
+        <w:rPr>
+          <w:sz w:val="24"/>
+          <w:szCs w:val="24"/>
+        </w:rPr>
+      </w:pPr>
+      <w:r>
+        <w:rPr>
+          <w:sz w:val="24"/>
+          <w:szCs w:val="24"/>
+          <w:rtl w:val="0"/>
+        </w:rPr>
+        <w:t xml:space="preserve">CIERRO_LLAVE: '}';</w:t>
+      </w:r>
+    </w:p>
+    <w:p>
+      <w:pPr>
+        <w:spacing w:after="240" w:before="240" w:lineRule="auto"/>
+        <w:rPr>
+          <w:sz w:val="24"/>
+          <w:szCs w:val="24"/>
+        </w:rPr>
+      </w:pPr>
+      <w:r>
+        <w:rPr>
+          <w:sz w:val="24"/>
+          <w:szCs w:val="24"/>
+          <w:rtl w:val="0"/>
+        </w:rPr>
+        <w:t xml:space="preserve">ABRO_CORCHETE: '[';</w:t>
+      </w:r>
+    </w:p>
+    <w:p>
+      <w:pPr>
+        <w:spacing w:after="240" w:before="240" w:lineRule="auto"/>
+        <w:rPr>
+          <w:sz w:val="24"/>
+          <w:szCs w:val="24"/>
+        </w:rPr>
+      </w:pPr>
+      <w:r>
+        <w:rPr>
+          <w:sz w:val="24"/>
+          <w:szCs w:val="24"/>
+          <w:rtl w:val="0"/>
+        </w:rPr>
+        <w:t xml:space="preserve">CIERRO_CORCHETE: ']';</w:t>
+      </w:r>
+    </w:p>
+    <w:p>
+      <w:pPr>
+        <w:spacing w:after="240" w:before="240" w:lineRule="auto"/>
+        <w:rPr>
+          <w:sz w:val="24"/>
+          <w:szCs w:val="24"/>
+        </w:rPr>
+      </w:pPr>
+      <w:r>
+        <w:rPr>
+          <w:sz w:val="24"/>
+          <w:szCs w:val="24"/>
+          <w:rtl w:val="0"/>
+        </w:rPr>
+        <w:t xml:space="preserve">COMA: ',';</w:t>
+      </w:r>
+    </w:p>
+    <w:p>
+      <w:pPr>
+        <w:spacing w:after="240" w:before="240" w:lineRule="auto"/>
+        <w:rPr>
+          <w:sz w:val="24"/>
+          <w:szCs w:val="24"/>
+        </w:rPr>
+      </w:pPr>
+      <w:r>
+        <w:rPr>
+          <w:sz w:val="24"/>
+          <w:szCs w:val="24"/>
+          <w:rtl w:val="0"/>
+        </w:rPr>
+        <w:t xml:space="preserve">NULL: 'null';</w:t>
+      </w:r>
+    </w:p>
+    <w:p>
+      <w:pPr>
+        <w:spacing w:after="240" w:before="240" w:lineRule="auto"/>
+        <w:rPr>
+          <w:sz w:val="24"/>
+          <w:szCs w:val="24"/>
+        </w:rPr>
+      </w:pPr>
+      <w:r>
+        <w:rPr>
+          <w:rtl w:val="0"/>
+        </w:rPr>
+      </w:r>
+    </w:p>
+    <w:p>
+      <w:pPr>
+        <w:spacing w:after="240" w:before="240" w:lineRule="auto"/>
+        <w:rPr>
+          <w:sz w:val="24"/>
+          <w:szCs w:val="24"/>
+        </w:rPr>
+      </w:pPr>
+      <w:r>
+        <w:rPr>
+          <w:sz w:val="24"/>
+          <w:szCs w:val="24"/>
+          <w:rtl w:val="0"/>
+        </w:rPr>
+        <w:t xml:space="preserve">// TIPOS</w:t>
+      </w:r>
+    </w:p>
+    <w:p>
+      <w:pPr>
+        <w:spacing w:after="240" w:before="240" w:lineRule="auto"/>
+        <w:rPr>
+          <w:sz w:val="24"/>
+          <w:szCs w:val="24"/>
+        </w:rPr>
+      </w:pPr>
+      <w:r>
+        <w:rPr>
+          <w:sz w:val="24"/>
+          <w:szCs w:val="24"/>
+          <w:rtl w:val="0"/>
+        </w:rPr>
+        <w:t xml:space="preserve">TRUE: 'true';</w:t>
+      </w:r>
+    </w:p>
+    <w:p>
+      <w:pPr>
+        <w:spacing w:after="240" w:before="240" w:lineRule="auto"/>
+        <w:rPr>
+          <w:sz w:val="24"/>
+          <w:szCs w:val="24"/>
+        </w:rPr>
+      </w:pPr>
+      <w:r>
+        <w:rPr>
+          <w:sz w:val="24"/>
+          <w:szCs w:val="24"/>
+          <w:rtl w:val="0"/>
+        </w:rPr>
+        <w:t xml:space="preserve">FALSE: 'false';</w:t>
+      </w:r>
+    </w:p>
+    <w:p>
+      <w:pPr>
+        <w:spacing w:after="240" w:before="240" w:lineRule="auto"/>
+        <w:rPr>
+          <w:sz w:val="24"/>
+          <w:szCs w:val="24"/>
+        </w:rPr>
+      </w:pPr>
+      <w:r>
+        <w:rPr>
+          <w:sz w:val="24"/>
+          <w:szCs w:val="24"/>
+          <w:rtl w:val="0"/>
+        </w:rPr>
+        <w:t xml:space="preserve">INT: [0-9]+;</w:t>
+      </w:r>
+    </w:p>
+    <w:p>
+      <w:pPr>
+        <w:spacing w:after="240" w:before="240" w:lineRule="auto"/>
+        <w:rPr>
+          <w:sz w:val="24"/>
+          <w:szCs w:val="24"/>
+        </w:rPr>
+      </w:pPr>
+      <w:r>
+        <w:rPr>
+          <w:sz w:val="24"/>
+          <w:szCs w:val="24"/>
+          <w:rtl w:val="0"/>
+        </w:rPr>
+        <w:t xml:space="preserve">DIGIT: [0-9];</w:t>
+      </w:r>
+    </w:p>
+    <w:p>
+      <w:pPr>
+        <w:spacing w:after="240" w:before="240" w:lineRule="auto"/>
+        <w:rPr>
+          <w:sz w:val="24"/>
+          <w:szCs w:val="24"/>
+        </w:rPr>
+      </w:pPr>
+      <w:r>
+        <w:rPr>
+          <w:sz w:val="24"/>
+          <w:szCs w:val="24"/>
+          <w:rtl w:val="0"/>
+        </w:rPr>
+        <w:t xml:space="preserve">FLOAT: DIGIT+ '.' DIGIT DIGIT;</w:t>
+      </w:r>
+    </w:p>
+    <w:p>
+      <w:pPr>
+        <w:spacing w:after="240" w:before="240" w:lineRule="auto"/>
+        <w:rPr>
+          <w:sz w:val="24"/>
+          <w:szCs w:val="24"/>
+        </w:rPr>
+      </w:pPr>
+      <w:r>
+        <w:rPr>
+          <w:sz w:val="24"/>
+          <w:szCs w:val="24"/>
+          <w:rtl w:val="0"/>
+        </w:rPr>
+        <w:t xml:space="preserve">DATE: '"' ('19' DIGIT DIGIT | '20' DIGIT DIGIT) '-' ('0'[1-9] | '1'[0-2]) '-' ('0'[1-9] | [12][0-9] | '3'[01]) '"';</w:t>
+      </w:r>
+    </w:p>
+    <w:p>
+      <w:pPr>
+        <w:spacing w:after="240" w:before="240" w:lineRule="auto"/>
+        <w:rPr>
+          <w:sz w:val="24"/>
+          <w:szCs w:val="24"/>
+        </w:rPr>
+      </w:pPr>
+      <w:r>
+        <w:rPr>
+          <w:sz w:val="24"/>
+          <w:szCs w:val="24"/>
+          <w:rtl w:val="0"/>
+        </w:rPr>
+        <w:t xml:space="preserve">URL_STRING: [a-zA-Z0-9-.~#]+;</w:t>
+      </w:r>
+    </w:p>
+    <w:p>
+      <w:pPr>
+        <w:spacing w:after="240" w:before="240" w:lineRule="auto"/>
+        <w:rPr>
+          <w:sz w:val="24"/>
+          <w:szCs w:val="24"/>
+        </w:rPr>
+      </w:pPr>
+      <w:r>
+        <w:rPr>
+          <w:sz w:val="24"/>
+          <w:szCs w:val="24"/>
+          <w:rtl w:val="0"/>
+        </w:rPr>
+        <w:t xml:space="preserve">PROTOCOLO: 'https' | 'http';</w:t>
+      </w:r>
+    </w:p>
+    <w:p>
+      <w:pPr>
+        <w:spacing w:after="240" w:before="240" w:lineRule="auto"/>
+        <w:rPr>
+          <w:sz w:val="24"/>
+          <w:szCs w:val="24"/>
+        </w:rPr>
+      </w:pPr>
+      <w:r>
+        <w:rPr>
+          <w:sz w:val="24"/>
+          <w:szCs w:val="24"/>
+          <w:rtl w:val="0"/>
+        </w:rPr>
+        <w:t xml:space="preserve">DOMINIO: URL_STRING ('.' URL_STRING)+;</w:t>
+      </w:r>
+    </w:p>
+    <w:p>
+      <w:pPr>
+        <w:spacing w:after="240" w:before="240" w:lineRule="auto"/>
+        <w:rPr>
+          <w:sz w:val="24"/>
+          <w:szCs w:val="24"/>
+        </w:rPr>
+      </w:pPr>
+      <w:r>
+        <w:rPr>
+          <w:sz w:val="24"/>
+          <w:szCs w:val="24"/>
+          <w:rtl w:val="0"/>
+        </w:rPr>
+        <w:t xml:space="preserve">PUERTO: ':' INT;</w:t>
+      </w:r>
+    </w:p>
+    <w:p>
+      <w:pPr>
+        <w:spacing w:after="240" w:before="240" w:lineRule="auto"/>
+        <w:rPr>
+          <w:sz w:val="24"/>
+          <w:szCs w:val="24"/>
+        </w:rPr>
+      </w:pPr>
+      <w:r>
+        <w:rPr>
+          <w:sz w:val="24"/>
+          <w:szCs w:val="24"/>
+          <w:rtl w:val="0"/>
+        </w:rPr>
+        <w:t xml:space="preserve">RUTA: '/' URL_STRING ( '/' URL_STRING )*;</w:t>
+      </w:r>
+    </w:p>
+    <w:p>
+      <w:pPr>
+        <w:spacing w:after="240" w:before="240" w:lineRule="auto"/>
+        <w:rPr>
+          <w:sz w:val="24"/>
+          <w:szCs w:val="24"/>
+        </w:rPr>
+      </w:pPr>
+      <w:r>
+        <w:rPr>
+          <w:sz w:val="24"/>
+          <w:szCs w:val="24"/>
+          <w:rtl w:val="0"/>
+        </w:rPr>
+        <w:t xml:space="preserve">URL: '"' PROTOCOLO '://' DOMINIO ( PUERTO )? ( RUTA )? '"';</w:t>
+      </w:r>
+    </w:p>
+    <w:p>
+      <w:pPr>
+        <w:spacing w:after="240" w:before="240" w:lineRule="auto"/>
+        <w:rPr>
+          <w:sz w:val="24"/>
+          <w:szCs w:val="24"/>
+        </w:rPr>
+      </w:pPr>
+      <w:r>
+        <w:rPr>
+          <w:sz w:val="24"/>
+          <w:szCs w:val="24"/>
+          <w:rtl w:val="0"/>
+        </w:rPr>
+        <w:t xml:space="preserve">STRING: '"' (~["\\] | ESC)* '"';</w:t>
+      </w:r>
+    </w:p>
+    <w:p>
+      <w:pPr>
+        <w:spacing w:after="240" w:before="240" w:lineRule="auto"/>
+        <w:rPr>
+          <w:sz w:val="24"/>
+          <w:szCs w:val="24"/>
+        </w:rPr>
+      </w:pPr>
+      <w:r>
+        <w:rPr>
+          <w:sz w:val="24"/>
+          <w:szCs w:val="24"/>
+          <w:rtl w:val="0"/>
+        </w:rPr>
+        <w:t xml:space="preserve">WS: [ \t\r\n]+ -&gt; skip;</w:t>
+      </w:r>
+    </w:p>
+    <w:p>
+      <w:pPr>
+        <w:spacing w:after="240" w:before="240" w:lineRule="auto"/>
+        <w:rPr>
+          <w:sz w:val="24"/>
+          <w:szCs w:val="24"/>
+        </w:rPr>
+      </w:pPr>
+      <w:r>
+        <w:rPr>
+          <w:sz w:val="24"/>
+          <w:szCs w:val="24"/>
+          <w:rtl w:val="0"/>
+        </w:rPr>
+        <w:t xml:space="preserve">fragment ESC: '\\' [\\/bfnrt];</w:t>
+      </w:r>
+    </w:p>
+    <w:p>
+      <w:pPr>
+        <w:spacing w:after="240" w:before="240" w:lineRule="auto"/>
+        <w:rPr>
+          <w:sz w:val="24"/>
+          <w:szCs w:val="24"/>
+        </w:rPr>
+      </w:pPr>
+      <w:r>
+        <w:rPr>
+          <w:rtl w:val="0"/>
+        </w:rPr>
       </w:r>
     </w:p>
     <w:p>
@@ -4191,12 +4224,12 @@
           <wp:inline distB="114300" distT="114300" distL="114300" distR="114300">
             <wp:extent cx="5731200" cy="2857500"/>
             <wp:effectExtent b="0" l="0" r="0" t="0"/>
-            <wp:docPr id="15" name="image8.png"/>
+            <wp:docPr id="19" name="image18.png"/>
             <a:graphic>
               <a:graphicData uri="http://schemas.openxmlformats.org/drawingml/2006/picture">
                 <pic:pic>
                   <pic:nvPicPr>
-                    <pic:cNvPr id="0" name="image8.png"/>
+                    <pic:cNvPr id="0" name="image18.png"/>
                     <pic:cNvPicPr preferRelativeResize="0"/>
                   </pic:nvPicPr>
                   <pic:blipFill>
@@ -4337,12 +4370,12 @@
           <wp:inline distB="114300" distT="114300" distL="114300" distR="114300">
             <wp:extent cx="5731200" cy="1524000"/>
             <wp:effectExtent b="0" l="0" r="0" t="0"/>
-            <wp:docPr id="9" name="image6.png"/>
+            <wp:docPr id="3" name="image1.png"/>
             <a:graphic>
               <a:graphicData uri="http://schemas.openxmlformats.org/drawingml/2006/picture">
                 <pic:pic>
                   <pic:nvPicPr>
-                    <pic:cNvPr id="0" name="image6.png"/>
+                    <pic:cNvPr id="0" name="image1.png"/>
                     <pic:cNvPicPr preferRelativeResize="0"/>
                   </pic:nvPicPr>
                   <pic:blipFill>
@@ -4411,12 +4444,12 @@
           <wp:inline distB="114300" distT="114300" distL="114300" distR="114300">
             <wp:extent cx="5731200" cy="2832100"/>
             <wp:effectExtent b="0" l="0" r="0" t="0"/>
-            <wp:docPr id="5" name="image11.png"/>
+            <wp:docPr id="11" name="image19.png"/>
             <a:graphic>
               <a:graphicData uri="http://schemas.openxmlformats.org/drawingml/2006/picture">
                 <pic:pic>
                   <pic:nvPicPr>
-                    <pic:cNvPr id="0" name="image11.png"/>
+                    <pic:cNvPr id="0" name="image19.png"/>
                     <pic:cNvPicPr preferRelativeResize="0"/>
                   </pic:nvPicPr>
                   <pic:blipFill>
@@ -4511,12 +4544,12 @@
           <wp:inline distB="114300" distT="114300" distL="114300" distR="114300">
             <wp:extent cx="2447925" cy="209550"/>
             <wp:effectExtent b="0" l="0" r="0" t="0"/>
-            <wp:docPr id="13" name="image13.png"/>
+            <wp:docPr id="5" name="image5.png"/>
             <a:graphic>
               <a:graphicData uri="http://schemas.openxmlformats.org/drawingml/2006/picture">
                 <pic:pic>
                   <pic:nvPicPr>
-                    <pic:cNvPr id="0" name="image13.png"/>
+                    <pic:cNvPr id="0" name="image5.png"/>
                     <pic:cNvPicPr preferRelativeResize="0"/>
                   </pic:nvPicPr>
                   <pic:blipFill>
@@ -4556,12 +4589,12 @@
           <wp:inline distB="114300" distT="114300" distL="114300" distR="114300">
             <wp:extent cx="3181350" cy="247650"/>
             <wp:effectExtent b="0" l="0" r="0" t="0"/>
-            <wp:docPr id="12" name="image15.png"/>
+            <wp:docPr id="18" name="image8.png"/>
             <a:graphic>
               <a:graphicData uri="http://schemas.openxmlformats.org/drawingml/2006/picture">
                 <pic:pic>
                   <pic:nvPicPr>
-                    <pic:cNvPr id="0" name="image15.png"/>
+                    <pic:cNvPr id="0" name="image8.png"/>
                     <pic:cNvPicPr preferRelativeResize="0"/>
                   </pic:nvPicPr>
                   <pic:blipFill>
@@ -4608,12 +4641,12 @@
           <wp:inline distB="114300" distT="114300" distL="114300" distR="114300">
             <wp:extent cx="5731200" cy="1574800"/>
             <wp:effectExtent b="0" l="0" r="0" t="0"/>
-            <wp:docPr id="4" name="image2.png"/>
+            <wp:docPr id="10" name="image7.png"/>
             <a:graphic>
               <a:graphicData uri="http://schemas.openxmlformats.org/drawingml/2006/picture">
                 <pic:pic>
                   <pic:nvPicPr>
-                    <pic:cNvPr id="0" name="image2.png"/>
+                    <pic:cNvPr id="0" name="image7.png"/>
                     <pic:cNvPicPr preferRelativeResize="0"/>
                   </pic:nvPicPr>
                   <pic:blipFill>
@@ -4660,12 +4693,12 @@
           <wp:inline distB="114300" distT="114300" distL="114300" distR="114300">
             <wp:extent cx="5731200" cy="266700"/>
             <wp:effectExtent b="0" l="0" r="0" t="0"/>
-            <wp:docPr id="7" name="image10.png"/>
+            <wp:docPr id="14" name="image4.png"/>
             <a:graphic>
               <a:graphicData uri="http://schemas.openxmlformats.org/drawingml/2006/picture">
                 <pic:pic>
                   <pic:nvPicPr>
-                    <pic:cNvPr id="0" name="image10.png"/>
+                    <pic:cNvPr id="0" name="image4.png"/>
                     <pic:cNvPicPr preferRelativeResize="0"/>
                   </pic:nvPicPr>
                   <pic:blipFill>
@@ -4716,12 +4749,12 @@
           <wp:inline distB="114300" distT="114300" distL="114300" distR="114300">
             <wp:extent cx="5731200" cy="1816100"/>
             <wp:effectExtent b="0" l="0" r="0" t="0"/>
-            <wp:docPr id="6" name="image7.png"/>
+            <wp:docPr id="12" name="image2.png"/>
             <a:graphic>
               <a:graphicData uri="http://schemas.openxmlformats.org/drawingml/2006/picture">
                 <pic:pic>
                   <pic:nvPicPr>
-                    <pic:cNvPr id="0" name="image7.png"/>
+                    <pic:cNvPr id="0" name="image2.png"/>
                     <pic:cNvPicPr preferRelativeResize="0"/>
                   </pic:nvPicPr>
                   <pic:blipFill>
@@ -4772,12 +4805,12 @@
           <wp:inline distB="114300" distT="114300" distL="114300" distR="114300">
             <wp:extent cx="5731200" cy="647700"/>
             <wp:effectExtent b="0" l="0" r="0" t="0"/>
-            <wp:docPr id="3" name="image14.png"/>
+            <wp:docPr id="9" name="image6.png"/>
             <a:graphic>
               <a:graphicData uri="http://schemas.openxmlformats.org/drawingml/2006/picture">
                 <pic:pic>
                   <pic:nvPicPr>
-                    <pic:cNvPr id="0" name="image14.png"/>
+                    <pic:cNvPr id="0" name="image6.png"/>
                     <pic:cNvPicPr preferRelativeResize="0"/>
                   </pic:nvPicPr>
                   <pic:blipFill>
@@ -4818,12 +4851,12 @@
           <wp:inline distB="114300" distT="114300" distL="114300" distR="114300">
             <wp:extent cx="5731200" cy="241300"/>
             <wp:effectExtent b="0" l="0" r="0" t="0"/>
-            <wp:docPr id="1" name="image1.png"/>
+            <wp:docPr id="7" name="image15.png"/>
             <a:graphic>
               <a:graphicData uri="http://schemas.openxmlformats.org/drawingml/2006/picture">
                 <pic:pic>
                   <pic:nvPicPr>
-                    <pic:cNvPr id="0" name="image1.png"/>
+                    <pic:cNvPr id="0" name="image15.png"/>
                     <pic:cNvPicPr preferRelativeResize="0"/>
                   </pic:nvPicPr>
                   <pic:blipFill>
@@ -4881,12 +4914,12 @@
           <wp:inline distB="114300" distT="114300" distL="114300" distR="114300">
             <wp:extent cx="5734050" cy="429685"/>
             <wp:effectExtent b="0" l="0" r="0" t="0"/>
-            <wp:docPr id="10" name="image3.png"/>
+            <wp:docPr id="17" name="image17.png"/>
             <a:graphic>
               <a:graphicData uri="http://schemas.openxmlformats.org/drawingml/2006/picture">
                 <pic:pic>
                   <pic:nvPicPr>
-                    <pic:cNvPr id="0" name="image3.png"/>
+                    <pic:cNvPr id="0" name="image17.png"/>
                     <pic:cNvPicPr preferRelativeResize="0"/>
                   </pic:nvPicPr>
                   <pic:blipFill>
@@ -4927,12 +4960,12 @@
           <wp:inline distB="114300" distT="114300" distL="114300" distR="114300">
             <wp:extent cx="5731200" cy="3784600"/>
             <wp:effectExtent b="0" l="0" r="0" t="0"/>
-            <wp:docPr id="8" name="image5.png"/>
+            <wp:docPr id="15" name="image11.png"/>
             <a:graphic>
               <a:graphicData uri="http://schemas.openxmlformats.org/drawingml/2006/picture">
                 <pic:pic>
                   <pic:nvPicPr>
-                    <pic:cNvPr id="0" name="image5.png"/>
+                    <pic:cNvPr id="0" name="image11.png"/>
                     <pic:cNvPicPr preferRelativeResize="0"/>
                   </pic:nvPicPr>
                   <pic:blipFill>
@@ -4972,12 +5005,12 @@
           <wp:inline distB="114300" distT="114300" distL="114300" distR="114300">
             <wp:extent cx="5731200" cy="3530600"/>
             <wp:effectExtent b="0" l="0" r="0" t="0"/>
-            <wp:docPr id="2" name="image4.png"/>
+            <wp:docPr id="8" name="image3.png"/>
             <a:graphic>
               <a:graphicData uri="http://schemas.openxmlformats.org/drawingml/2006/picture">
                 <pic:pic>
                   <pic:nvPicPr>
-                    <pic:cNvPr id="0" name="image4.png"/>
+                    <pic:cNvPr id="0" name="image3.png"/>
                     <pic:cNvPicPr preferRelativeResize="0"/>
                   </pic:nvPicPr>
                   <pic:blipFill>
@@ -5017,7 +5050,7 @@
           <wp:inline distB="114300" distT="114300" distL="114300" distR="114300">
             <wp:extent cx="5731200" cy="2133600"/>
             <wp:effectExtent b="0" l="0" r="0" t="0"/>
-            <wp:docPr id="11" name="image9.png"/>
+            <wp:docPr id="4" name="image9.png"/>
             <a:graphic>
               <a:graphicData uri="http://schemas.openxmlformats.org/drawingml/2006/picture">
                 <pic:pic>
@@ -5073,9 +5106,625 @@
         </w:rPr>
       </w:r>
     </w:p>
+    <w:p>
+      <w:pPr>
+        <w:rPr/>
+      </w:pPr>
+      <w:r>
+        <w:rPr>
+          <w:rtl w:val="0"/>
+        </w:rPr>
+      </w:r>
+    </w:p>
+    <w:p>
+      <w:pPr>
+        <w:pStyle w:val="Heading1"/>
+        <w:spacing w:after="240" w:before="240" w:lineRule="auto"/>
+        <w:ind w:left="2880" w:firstLine="720"/>
+        <w:rPr/>
+      </w:pPr>
+      <w:bookmarkStart w:colFirst="0" w:colLast="0" w:name="_uy7vaego7xsw" w:id="6"/>
+      <w:bookmarkEnd w:id="6"/>
+      <w:r>
+        <w:rPr>
+          <w:rtl w:val="0"/>
+        </w:rPr>
+        <w:t xml:space="preserve">Parser</w:t>
+      </w:r>
+    </w:p>
+    <w:p>
+      <w:pPr>
+        <w:rPr/>
+      </w:pPr>
+      <w:r>
+        <w:rPr>
+          <w:rtl w:val="0"/>
+        </w:rPr>
+      </w:r>
+    </w:p>
+    <w:p>
+      <w:pPr>
+        <w:rPr/>
+      </w:pPr>
+      <w:r>
+        <w:rPr>
+          <w:b w:val="1"/>
+          <w:u w:val="single"/>
+          <w:rtl w:val="0"/>
+        </w:rPr>
+        <w:t xml:space="preserve">• Análisis sintáctico</w:t>
+      </w:r>
+      <w:r>
+        <w:rPr>
+          <w:rtl w:val="0"/>
+        </w:rPr>
+        <w:t xml:space="preserve">:  Descripción del archivo del parser utilizado para definir la gramática libre de contexto. </w:t>
+      </w:r>
+    </w:p>
+    <w:p>
+      <w:pPr>
+        <w:rPr/>
+      </w:pPr>
+      <w:r>
+        <w:rPr>
+          <w:rtl w:val="0"/>
+        </w:rPr>
+        <w:t xml:space="preserve"> Para comenzar hicimos grandes cambios en nuestro directorio.</w:t>
+      </w:r>
+    </w:p>
+    <w:p>
+      <w:pPr>
+        <w:rPr/>
+      </w:pPr>
+      <w:r>
+        <w:rPr>
+          <w:rtl w:val="0"/>
+        </w:rPr>
+      </w:r>
+    </w:p>
+    <w:p>
+      <w:pPr>
+        <w:rPr/>
+      </w:pPr>
+      <w:r>
+        <w:rPr/>
+        <w:drawing>
+          <wp:inline distB="114300" distT="114300" distL="114300" distR="114300">
+            <wp:extent cx="4458916" cy="1867312"/>
+            <wp:effectExtent b="0" l="0" r="0" t="0"/>
+            <wp:docPr id="16" name="image12.png"/>
+            <a:graphic>
+              <a:graphicData uri="http://schemas.openxmlformats.org/drawingml/2006/picture">
+                <pic:pic>
+                  <pic:nvPicPr>
+                    <pic:cNvPr id="0" name="image12.png"/>
+                    <pic:cNvPicPr preferRelativeResize="0"/>
+                  </pic:nvPicPr>
+                  <pic:blipFill>
+                    <a:blip r:embed="rId23"/>
+                    <a:srcRect b="0" l="0" r="0" t="0"/>
+                    <a:stretch>
+                      <a:fillRect/>
+                    </a:stretch>
+                  </pic:blipFill>
+                  <pic:spPr>
+                    <a:xfrm>
+                      <a:off x="0" y="0"/>
+                      <a:ext cx="4458916" cy="1867312"/>
+                    </a:xfrm>
+                    <a:prstGeom prst="rect"/>
+                    <a:ln/>
+                  </pic:spPr>
+                </pic:pic>
+              </a:graphicData>
+            </a:graphic>
+          </wp:inline>
+        </w:drawing>
+      </w:r>
+      <w:r>
+        <w:rPr>
+          <w:rtl w:val="0"/>
+        </w:rPr>
+      </w:r>
+    </w:p>
+    <w:p>
+      <w:pPr>
+        <w:rPr/>
+      </w:pPr>
+      <w:r>
+        <w:rPr>
+          <w:rtl w:val="0"/>
+        </w:rPr>
+      </w:r>
+    </w:p>
+    <w:p>
+      <w:pPr>
+        <w:rPr/>
+      </w:pPr>
+      <w:r>
+        <w:rPr>
+          <w:rtl w:val="0"/>
+        </w:rPr>
+        <w:t xml:space="preserve">La carpeta “madre” es Lexer-Parser. Las entradas que ejecutamos a pos de comprobar nuestro trabajo se encuentran en:  Lexer-Parser &gt; Prueba:</w:t>
+      </w:r>
+    </w:p>
+    <w:p>
+      <w:pPr>
+        <w:rPr/>
+      </w:pPr>
+      <w:r>
+        <w:rPr>
+          <w:rtl w:val="0"/>
+        </w:rPr>
+      </w:r>
+    </w:p>
+    <w:p>
+      <w:pPr>
+        <w:rPr/>
+      </w:pPr>
+      <w:r>
+        <w:rPr/>
+        <w:drawing>
+          <wp:inline distB="114300" distT="114300" distL="114300" distR="114300">
+            <wp:extent cx="5475164" cy="1738313"/>
+            <wp:effectExtent b="0" l="0" r="0" t="0"/>
+            <wp:docPr id="2" name="image13.png"/>
+            <a:graphic>
+              <a:graphicData uri="http://schemas.openxmlformats.org/drawingml/2006/picture">
+                <pic:pic>
+                  <pic:nvPicPr>
+                    <pic:cNvPr id="0" name="image13.png"/>
+                    <pic:cNvPicPr preferRelativeResize="0"/>
+                  </pic:nvPicPr>
+                  <pic:blipFill>
+                    <a:blip r:embed="rId24"/>
+                    <a:srcRect b="0" l="0" r="0" t="0"/>
+                    <a:stretch>
+                      <a:fillRect/>
+                    </a:stretch>
+                  </pic:blipFill>
+                  <pic:spPr>
+                    <a:xfrm>
+                      <a:off x="0" y="0"/>
+                      <a:ext cx="5475164" cy="1738313"/>
+                    </a:xfrm>
+                    <a:prstGeom prst="rect"/>
+                    <a:ln/>
+                  </pic:spPr>
+                </pic:pic>
+              </a:graphicData>
+            </a:graphic>
+          </wp:inline>
+        </w:drawing>
+      </w:r>
+      <w:r>
+        <w:rPr>
+          <w:rtl w:val="0"/>
+        </w:rPr>
+      </w:r>
+    </w:p>
+    <w:p>
+      <w:pPr>
+        <w:rPr/>
+      </w:pPr>
+      <w:r>
+        <w:rPr>
+          <w:rtl w:val="0"/>
+        </w:rPr>
+      </w:r>
+    </w:p>
+    <w:p>
+      <w:pPr>
+        <w:rPr/>
+      </w:pPr>
+      <w:r>
+        <w:rPr>
+          <w:rtl w:val="0"/>
+        </w:rPr>
+        <w:t xml:space="preserve">Nuestro analizador sintáctico se encuentra dentro de la carpeta src, junto a él se crearon carpetas para trabajar en separado las distintas funciones. La carpeta gramática.g4 es aquella que se realizó en la etapa anterior.</w:t>
+      </w:r>
+    </w:p>
+    <w:p>
+      <w:pPr>
+        <w:rPr/>
+      </w:pPr>
+      <w:r>
+        <w:rPr>
+          <w:rtl w:val="0"/>
+        </w:rPr>
+      </w:r>
+    </w:p>
+    <w:p>
+      <w:pPr>
+        <w:rPr/>
+      </w:pPr>
+      <w:r>
+        <w:rPr/>
+        <w:drawing>
+          <wp:inline distB="114300" distT="114300" distL="114300" distR="114300">
+            <wp:extent cx="4079050" cy="2951674"/>
+            <wp:effectExtent b="0" l="0" r="0" t="0"/>
+            <wp:docPr id="13" name="image10.png"/>
+            <a:graphic>
+              <a:graphicData uri="http://schemas.openxmlformats.org/drawingml/2006/picture">
+                <pic:pic>
+                  <pic:nvPicPr>
+                    <pic:cNvPr id="0" name="image10.png"/>
+                    <pic:cNvPicPr preferRelativeResize="0"/>
+                  </pic:nvPicPr>
+                  <pic:blipFill>
+                    <a:blip r:embed="rId25"/>
+                    <a:srcRect b="0" l="0" r="0" t="0"/>
+                    <a:stretch>
+                      <a:fillRect/>
+                    </a:stretch>
+                  </pic:blipFill>
+                  <pic:spPr>
+                    <a:xfrm>
+                      <a:off x="0" y="0"/>
+                      <a:ext cx="4079050" cy="2951674"/>
+                    </a:xfrm>
+                    <a:prstGeom prst="rect"/>
+                    <a:ln/>
+                  </pic:spPr>
+                </pic:pic>
+              </a:graphicData>
+            </a:graphic>
+          </wp:inline>
+        </w:drawing>
+      </w:r>
+      <w:r>
+        <w:rPr>
+          <w:rtl w:val="0"/>
+        </w:rPr>
+      </w:r>
+    </w:p>
+    <w:p>
+      <w:pPr>
+        <w:rPr/>
+      </w:pPr>
+      <w:r>
+        <w:rPr>
+          <w:rtl w:val="0"/>
+        </w:rPr>
+      </w:r>
+    </w:p>
+    <w:p>
+      <w:pPr>
+        <w:rPr/>
+      </w:pPr>
+      <w:r>
+        <w:rPr>
+          <w:rtl w:val="0"/>
+        </w:rPr>
+        <w:t xml:space="preserve">En primera instancial código de nuestro parser importa librerías y otras carpetas tales como  GramáticaLexer, GramáticaParser, GramáticaListener.</w:t>
+      </w:r>
+    </w:p>
+    <w:p>
+      <w:pPr>
+        <w:rPr/>
+      </w:pPr>
+      <w:r>
+        <w:rPr>
+          <w:rtl w:val="0"/>
+        </w:rPr>
+        <w:t xml:space="preserve"> Define clases tales como JSONToHTMLListener, el cual trata errores del mismo y cuenta dentro suyo funciones para dicha tarea entonces salteando esta definición de clases podemos decir que la parte del código la cual toma mayor relevancia es aquella donde se solicita la entrada al usuario y se invocan las funciones a utilizar.</w:t>
+      </w:r>
+    </w:p>
+    <w:p>
+      <w:pPr>
+        <w:rPr/>
+      </w:pPr>
+      <w:r>
+        <w:rPr/>
+        <w:drawing>
+          <wp:inline distB="114300" distT="114300" distL="114300" distR="114300">
+            <wp:extent cx="5731200" cy="3797300"/>
+            <wp:effectExtent b="0" l="0" r="0" t="0"/>
+            <wp:docPr id="6" name="image14.png"/>
+            <a:graphic>
+              <a:graphicData uri="http://schemas.openxmlformats.org/drawingml/2006/picture">
+                <pic:pic>
+                  <pic:nvPicPr>
+                    <pic:cNvPr id="0" name="image14.png"/>
+                    <pic:cNvPicPr preferRelativeResize="0"/>
+                  </pic:nvPicPr>
+                  <pic:blipFill>
+                    <a:blip r:embed="rId26"/>
+                    <a:srcRect b="0" l="0" r="0" t="0"/>
+                    <a:stretch>
+                      <a:fillRect/>
+                    </a:stretch>
+                  </pic:blipFill>
+                  <pic:spPr>
+                    <a:xfrm>
+                      <a:off x="0" y="0"/>
+                      <a:ext cx="5731200" cy="3797300"/>
+                    </a:xfrm>
+                    <a:prstGeom prst="rect"/>
+                    <a:ln/>
+                  </pic:spPr>
+                </pic:pic>
+              </a:graphicData>
+            </a:graphic>
+          </wp:inline>
+        </w:drawing>
+      </w:r>
+      <w:r>
+        <w:rPr>
+          <w:rtl w:val="0"/>
+        </w:rPr>
+      </w:r>
+    </w:p>
+    <w:p>
+      <w:pPr>
+        <w:rPr/>
+      </w:pPr>
+      <w:r>
+        <w:rPr>
+          <w:rtl w:val="0"/>
+        </w:rPr>
+      </w:r>
+    </w:p>
+    <w:p>
+      <w:pPr>
+        <w:rPr/>
+      </w:pPr>
+      <w:r>
+        <w:rPr>
+          <w:rtl w:val="0"/>
+        </w:rPr>
+      </w:r>
+    </w:p>
+    <w:p>
+      <w:pPr>
+        <w:rPr/>
+      </w:pPr>
+      <w:r>
+        <w:rPr>
+          <w:rtl w:val="0"/>
+        </w:rPr>
+      </w:r>
+    </w:p>
+    <w:p>
+      <w:pPr>
+        <w:rPr/>
+      </w:pPr>
+      <w:r>
+        <w:rPr>
+          <w:b w:val="1"/>
+          <w:u w:val="single"/>
+          <w:rtl w:val="0"/>
+        </w:rPr>
+        <w:t xml:space="preserve">• Modo De Ejecución</w:t>
+      </w:r>
+      <w:r>
+        <w:rPr>
+          <w:rtl w:val="0"/>
+        </w:rPr>
+        <w:t xml:space="preserve"> </w:t>
+      </w:r>
+    </w:p>
+    <w:p>
+      <w:pPr>
+        <w:rPr/>
+      </w:pPr>
+      <w:r>
+        <w:rPr>
+          <w:rtl w:val="0"/>
+        </w:rPr>
+        <w:t xml:space="preserve"> Una vez el programa es ejecutado por medio del archivo.exe, se abrirá la consola la cual  pide al usuario que ingrese la ruta absoluta del archivo de entrada a analizar y donde según resulte el análisis del archivo va a listar los errores del mismo por pantalla o lo va a traducir a un formato .HTML, entregándonos la ruta de la carpeta donde se encuentra el mismo, este archivo se encuentra diseñado para ser agradable a la vista de nuestro usuario.</w:t>
+      </w:r>
+    </w:p>
+    <w:p>
+      <w:pPr>
+        <w:rPr/>
+      </w:pPr>
+      <w:r>
+        <w:rPr>
+          <w:rtl w:val="0"/>
+        </w:rPr>
+      </w:r>
+    </w:p>
+    <w:p>
+      <w:pPr>
+        <w:rPr/>
+      </w:pPr>
+      <w:r>
+        <w:rPr>
+          <w:rtl w:val="0"/>
+        </w:rPr>
+      </w:r>
+    </w:p>
+    <w:p>
+      <w:pPr>
+        <w:rPr/>
+      </w:pPr>
+      <w:r>
+        <w:rPr>
+          <w:rtl w:val="0"/>
+        </w:rPr>
+      </w:r>
+    </w:p>
+    <w:p>
+      <w:pPr>
+        <w:rPr/>
+      </w:pPr>
+      <w:r>
+        <w:rPr>
+          <w:b w:val="1"/>
+          <w:u w:val="single"/>
+          <w:rtl w:val="0"/>
+        </w:rPr>
+        <w:t xml:space="preserve">• Conclusiones:</w:t>
+      </w:r>
+      <w:r>
+        <w:rPr>
+          <w:rtl w:val="0"/>
+        </w:rPr>
+        <w:t xml:space="preserve"> </w:t>
+      </w:r>
+    </w:p>
+    <w:p>
+      <w:pPr>
+        <w:rPr/>
+      </w:pPr>
+      <w:r>
+        <w:rPr>
+          <w:rtl w:val="0"/>
+        </w:rPr>
+        <w:t xml:space="preserve">Como grupo concluimos que la dificultad de un trabajo de esta complejidad es grande. Herramientas como la matriz de identidad sirven como una guía inicial. Luego en el desarrollo la comunicación es importante por lo cual la plataforma GitHub ha sido determinante para el éxito de este proyecto. </w:t>
+      </w:r>
+    </w:p>
+    <w:p>
+      <w:pPr>
+        <w:rPr/>
+      </w:pPr>
+      <w:r>
+        <w:rPr>
+          <w:rtl w:val="0"/>
+        </w:rPr>
+        <w:t xml:space="preserve">Hemos tenido contratiempos, ya que la librería que creíamos más adecuada resultó ser bastante nueva, por lo cual no se encontraba tanta información o guías disponibles para otras alternativas tales como ply. </w:t>
+      </w:r>
+    </w:p>
+    <w:p>
+      <w:pPr>
+        <w:rPr/>
+      </w:pPr>
+      <w:r>
+        <w:rPr>
+          <w:rtl w:val="0"/>
+        </w:rPr>
+        <w:t xml:space="preserve">A pesar de esto y gracias a la colaboración de nuestra tutora la cual vía mail nos ha solucionado el estancamiento en pequeños baches del proceso, tales como problemas con la url o la presentación en html. </w:t>
+      </w:r>
+    </w:p>
+    <w:p>
+      <w:pPr>
+        <w:rPr/>
+      </w:pPr>
+      <w:r>
+        <w:rPr>
+          <w:rtl w:val="0"/>
+        </w:rPr>
+        <w:t xml:space="preserve"> Consideramos que hemos aprendido y adquirido tanto habilidades y conocimientos con esta actividad.</w:t>
+      </w:r>
+    </w:p>
+    <w:p>
+      <w:pPr>
+        <w:rPr/>
+      </w:pPr>
+      <w:r>
+        <w:rPr>
+          <w:rtl w:val="0"/>
+        </w:rPr>
+      </w:r>
+    </w:p>
+    <w:p>
+      <w:pPr>
+        <w:rPr/>
+      </w:pPr>
+      <w:r>
+        <w:rPr>
+          <w:rtl w:val="0"/>
+        </w:rPr>
+      </w:r>
+    </w:p>
+    <w:p>
+      <w:pPr>
+        <w:rPr/>
+      </w:pPr>
+      <w:r>
+        <w:rPr>
+          <w:rtl w:val="0"/>
+        </w:rPr>
+        <w:t xml:space="preserve">• Bibliografía o referencias web.</w:t>
+      </w:r>
+    </w:p>
+    <w:p>
+      <w:pPr>
+        <w:rPr/>
+      </w:pPr>
+      <w:r>
+        <w:rPr>
+          <w:rtl w:val="0"/>
+        </w:rPr>
+        <w:tab/>
+        <w:t xml:space="preserve">Utilizamos blogs y páginas para entender nuestra biblioteca y también nuestro editor</w:t>
+      </w:r>
+    </w:p>
+    <w:p>
+      <w:pPr>
+        <w:rPr/>
+      </w:pPr>
+      <w:r>
+        <w:rPr>
+          <w:rtl w:val="0"/>
+        </w:rPr>
+      </w:r>
+    </w:p>
+    <w:p>
+      <w:pPr>
+        <w:ind w:firstLine="720"/>
+        <w:rPr/>
+      </w:pPr>
+      <w:hyperlink r:id="rId27">
+        <w:r>
+          <w:rPr>
+            <w:color w:val="1155cc"/>
+            <w:sz w:val="24"/>
+            <w:szCs w:val="24"/>
+            <w:u w:val="single"/>
+            <w:rtl w:val="0"/>
+          </w:rPr>
+          <w:t xml:space="preserve">https://github.com/antlr/antlr4/blob/master/doc/getting-started.md</w:t>
+        </w:r>
+      </w:hyperlink>
+      <w:r>
+        <w:rPr>
+          <w:rtl w:val="0"/>
+        </w:rPr>
+      </w:r>
+    </w:p>
+    <w:p>
+      <w:pPr>
+        <w:ind w:firstLine="720"/>
+        <w:rPr/>
+      </w:pPr>
+      <w:r>
+        <w:rPr>
+          <w:rtl w:val="0"/>
+        </w:rPr>
+        <w:t xml:space="preserve">https://www.jetbrains.com/guide/python/</w:t>
+      </w:r>
+      <w:r>
+        <w:rPr>
+          <w:rtl w:val="0"/>
+        </w:rPr>
+      </w:r>
+    </w:p>
+    <w:p>
+      <w:pPr>
+        <w:rPr/>
+      </w:pPr>
+      <w:r>
+        <w:rPr>
+          <w:rtl w:val="0"/>
+        </w:rPr>
+      </w:r>
+    </w:p>
+    <w:p>
+      <w:pPr>
+        <w:rPr/>
+      </w:pPr>
+      <w:r>
+        <w:rPr>
+          <w:rtl w:val="0"/>
+        </w:rPr>
+      </w:r>
+    </w:p>
     <w:sectPr>
-      <w:headerReference r:id="rId23" w:type="default"/>
-      <w:footerReference r:id="rId24" w:type="default"/>
+      <w:headerReference r:id="rId28" w:type="default"/>
+      <w:footerReference r:id="rId29" w:type="default"/>
       <w:pgSz w:h="16834" w:w="11909" w:orient="portrait"/>
       <w:pgMar w:bottom="1440" w:top="1440" w:left="1440" w:right="1440" w:header="720" w:footer="720"/>
       <w:pgNumType w:start="1"/>
@@ -5086,6 +5735,37 @@
 
 <file path=word/footer1.xml><?xml version="1.0" encoding="utf-8"?>
 <w:ftr xmlns:mc="http://schemas.openxmlformats.org/markup-compatibility/2006" xmlns:o="urn:schemas-microsoft-com:office:office" xmlns:r="http://schemas.openxmlformats.org/officeDocument/2006/relationships" xmlns:m="http://schemas.openxmlformats.org/officeDocument/2006/math" xmlns:v="urn:schemas-microsoft-com:vml" xmlns:wp="http://schemas.openxmlformats.org/drawingml/2006/wordprocessingDrawing" xmlns:w10="urn:schemas-microsoft-com:office:word" xmlns:w="http://schemas.openxmlformats.org/wordprocessingml/2006/main" xmlns:wne="http://schemas.microsoft.com/office/word/2006/wordml" xmlns:sl="http://schemas.openxmlformats.org/schemaLibrary/2006/main" xmlns:a="http://schemas.openxmlformats.org/drawingml/2006/main" xmlns:pic="http://schemas.openxmlformats.org/drawingml/2006/picture" xmlns:c="http://schemas.openxmlformats.org/drawingml/2006/chart" xmlns:lc="http://schemas.openxmlformats.org/drawingml/2006/lockedCanvas" xmlns:dgm="http://schemas.openxmlformats.org/drawingml/2006/diagram" xmlns:wps="http://schemas.microsoft.com/office/word/2010/wordprocessingShape" xmlns:wpg="http://schemas.microsoft.com/office/word/2010/wordprocessingGroup" xmlns:w14="http://schemas.microsoft.com/office/word/2010/wordml" xmlns:w15="http://schemas.microsoft.com/office/word/2012/wordml">
+  <w:p>
+    <w:pPr>
+      <w:rPr/>
+    </w:pPr>
+    <w:r>
+      <w:rPr>
+        <w:rtl w:val="0"/>
+      </w:rPr>
+      <w:t xml:space="preserve">. </w:t>
+    </w:r>
+  </w:p>
+  <w:p>
+    <w:pPr>
+      <w:rPr/>
+    </w:pPr>
+    <w:r>
+      <w:rPr>
+        <w:rtl w:val="0"/>
+      </w:rPr>
+    </w:r>
+  </w:p>
+  <w:p>
+    <w:pPr>
+      <w:rPr/>
+    </w:pPr>
+    <w:r>
+      <w:rPr>
+        <w:rtl w:val="0"/>
+      </w:rPr>
+    </w:r>
+  </w:p>
   <w:p>
     <w:pPr>
       <w:jc w:val="right"/>

</xml_diff>